<commit_message>
CreaTE Pages and Routes
</commit_message>
<xml_diff>
--- a/Notes.docx
+++ b/Notes.docx
@@ -8,6 +8,16 @@
       </w:r>
       <w:r>
         <w:t>=&gt; to Generate Icons</w:t>
+      </w:r>
+    </w:p>
+    <w:p>
+      <w:r>
+        <w:t>Npm Install react-router</w:t>
+      </w:r>
+    </w:p>
+    <w:p>
+      <w:r>
+        <w:t>Npm install react-router-dom</w:t>
       </w:r>
       <w:bookmarkStart w:id="0" w:name="_GoBack"/>
       <w:bookmarkEnd w:id="0"/>

</xml_diff>

<commit_message>
Created sign In,SignUp forgotPassword pages and OAuth Components
</commit_message>
<xml_diff>
--- a/Notes.docx
+++ b/Notes.docx
@@ -11,13 +11,33 @@
       </w:r>
     </w:p>
     <w:p>
+      <w:proofErr w:type="spellStart"/>
       <w:r>
-        <w:t>Npm Install react-router</w:t>
+        <w:t>Npm</w:t>
+      </w:r>
+      <w:proofErr w:type="spellEnd"/>
+      <w:r>
+        <w:t xml:space="preserve"> Install react-router</w:t>
       </w:r>
     </w:p>
     <w:p>
+      <w:proofErr w:type="spellStart"/>
       <w:r>
-        <w:t>Npm install react-router-dom</w:t>
+        <w:t>Npm</w:t>
+      </w:r>
+      <w:proofErr w:type="spellEnd"/>
+      <w:r>
+        <w:t xml:space="preserve"> install react-router-</w:t>
+      </w:r>
+      <w:proofErr w:type="spellStart"/>
+      <w:r>
+        <w:t>dom</w:t>
+      </w:r>
+      <w:proofErr w:type="spellEnd"/>
+    </w:p>
+    <w:p>
+      <w:r>
+        <w:t>https://react-icons.github.io/react-icons/</w:t>
       </w:r>
       <w:bookmarkStart w:id="0" w:name="_GoBack"/>
       <w:bookmarkEnd w:id="0"/>

</xml_diff>

<commit_message>
install firebase and toastyfy
</commit_message>
<xml_diff>
--- a/Notes.docx
+++ b/Notes.docx
@@ -4,6 +4,13 @@
   <w:body>
     <w:p>
       <w:r>
+        <w:t>https://github.com/sahandghavidel/realtor-clone-react</w:t>
+      </w:r>
+      <w:bookmarkStart w:id="0" w:name="_GoBack"/>
+      <w:bookmarkEnd w:id="0"/>
+    </w:p>
+    <w:p>
+      <w:r>
         <w:t xml:space="preserve">Favicon.io </w:t>
       </w:r>
       <w:r>
@@ -39,8 +46,6 @@
       <w:r>
         <w:t>https://react-icons.github.io/react-icons/</w:t>
       </w:r>
-      <w:bookmarkStart w:id="0" w:name="_GoBack"/>
-      <w:bookmarkEnd w:id="0"/>
     </w:p>
     <w:sectPr>
       <w:pgSz w:w="12240" w:h="15840"/>

</xml_diff>

<commit_message>
Complete listing Item compenent
</commit_message>
<xml_diff>
--- a/Notes.docx
+++ b/Notes.docx
@@ -16,26 +16,79 @@
       </w:r>
     </w:p>
     <w:p>
-      <w:r>
-        <w:t>Npm Install react-router</w:t>
+      <w:proofErr w:type="spellStart"/>
+      <w:r>
+        <w:t>Npm</w:t>
+      </w:r>
+      <w:proofErr w:type="spellEnd"/>
+      <w:r>
+        <w:t xml:space="preserve"> Install react-router</w:t>
       </w:r>
     </w:p>
     <w:p>
-      <w:r>
-        <w:t>Npm install react-router-dom</w:t>
-      </w:r>
+      <w:proofErr w:type="spellStart"/>
+      <w:r>
+        <w:t>Npm</w:t>
+      </w:r>
+      <w:proofErr w:type="spellEnd"/>
+      <w:r>
+        <w:t xml:space="preserve"> install react-router-</w:t>
+      </w:r>
+      <w:proofErr w:type="spellStart"/>
+      <w:r>
+        <w:t>dom</w:t>
+      </w:r>
+      <w:proofErr w:type="spellEnd"/>
     </w:p>
     <w:p>
-      <w:r>
-        <w:t>npm install --save react-toastify</w:t>
-      </w:r>
+      <w:proofErr w:type="spellStart"/>
+      <w:r>
+        <w:t>npm</w:t>
+      </w:r>
+      <w:proofErr w:type="spellEnd"/>
+      <w:r>
+        <w:t xml:space="preserve"> install --save react-</w:t>
+      </w:r>
+      <w:proofErr w:type="spellStart"/>
+      <w:r>
+        <w:t>toastify</w:t>
+      </w:r>
+      <w:proofErr w:type="spellEnd"/>
     </w:p>
     <w:p>
-      <w:r>
-        <w:t>npm install uuid</w:t>
+      <w:proofErr w:type="spellStart"/>
+      <w:r>
+        <w:t>npm</w:t>
+      </w:r>
+      <w:proofErr w:type="spellEnd"/>
+      <w:r>
+        <w:t xml:space="preserve"> install </w:t>
+      </w:r>
+      <w:proofErr w:type="spellStart"/>
+      <w:r>
+        <w:t>uuid</w:t>
       </w:r>
       <w:bookmarkStart w:id="0" w:name="_GoBack"/>
       <w:bookmarkEnd w:id="0"/>
+      <w:proofErr w:type="spellEnd"/>
+    </w:p>
+    <w:p>
+      <w:proofErr w:type="spellStart"/>
+      <w:r>
+        <w:t>npm</w:t>
+      </w:r>
+      <w:proofErr w:type="spellEnd"/>
+      <w:r>
+        <w:t xml:space="preserve"> </w:t>
+      </w:r>
+      <w:proofErr w:type="spellStart"/>
+      <w:r>
+        <w:t>intall</w:t>
+      </w:r>
+      <w:proofErr w:type="spellEnd"/>
+      <w:r>
+        <w:t xml:space="preserve"> react-moment</w:t>
+      </w:r>
     </w:p>
     <w:p/>
     <w:p>

</xml_diff>

<commit_message>
Create listing pagae and use swiper to add image slider
</commit_message>
<xml_diff>
--- a/Notes.docx
+++ b/Notes.docx
@@ -89,6 +89,21 @@
       <w:r>
         <w:t xml:space="preserve"> react-moment</w:t>
       </w:r>
+    </w:p>
+    <w:p>
+      <w:proofErr w:type="spellStart"/>
+      <w:r>
+        <w:t>npm</w:t>
+      </w:r>
+      <w:proofErr w:type="spellEnd"/>
+      <w:r>
+        <w:t xml:space="preserve"> install </w:t>
+      </w:r>
+      <w:proofErr w:type="spellStart"/>
+      <w:r>
+        <w:t>swiper</w:t>
+      </w:r>
+      <w:proofErr w:type="spellEnd"/>
     </w:p>
     <w:p/>
     <w:p>

</xml_diff>